<commit_message>
lesson 145 - homework
</commit_message>
<xml_diff>
--- a/english_via_skype/solutions/doc/lesson_145_linking words W_edit.docx
+++ b/english_via_skype/solutions/doc/lesson_145_linking words W_edit.docx
@@ -952,8 +952,6 @@
         </w:rPr>
         <w:t>we will work overtime</w:t>
       </w:r>
-      <w:bookmarkStart w:id="0" w:name="_GoBack"/>
-      <w:bookmarkEnd w:id="0"/>
       <w:r>
         <w:rPr>
           <w:rFonts w:ascii="Times New Roman" w:hAnsi="Times New Roman" w:cs="Times New Roman"/>
@@ -1028,7 +1026,25 @@
           <w:szCs w:val="28"/>
           <w:lang w:val="en-US"/>
         </w:rPr>
-        <w:t xml:space="preserve">……………………. </w:t>
+        <w:t>…</w:t>
+      </w:r>
+      <w:r>
+        <w:rPr>
+          <w:rFonts w:ascii="Times New Roman" w:hAnsi="Times New Roman" w:cs="Times New Roman"/>
+          <w:sz w:val="28"/>
+          <w:szCs w:val="28"/>
+          <w:lang w:val="en-US"/>
+        </w:rPr>
+        <w:t>we are not going to postpone shipping</w:t>
+      </w:r>
+      <w:r>
+        <w:rPr>
+          <w:rFonts w:ascii="Times New Roman" w:hAnsi="Times New Roman" w:cs="Times New Roman"/>
+          <w:sz w:val="28"/>
+          <w:szCs w:val="28"/>
+          <w:lang w:val="en-US"/>
+        </w:rPr>
+        <w:t xml:space="preserve">…………………. </w:t>
       </w:r>
     </w:p>
     <w:p>
@@ -1086,7 +1102,16 @@
           <w:szCs w:val="28"/>
           <w:lang w:val="en-US"/>
         </w:rPr>
-        <w:t>………………………</w:t>
+        <w:t xml:space="preserve"> we think that we could obtain significantly more</w:t>
+      </w:r>
+      <w:r>
+        <w:rPr>
+          <w:rFonts w:ascii="Times New Roman" w:hAnsi="Times New Roman" w:cs="Times New Roman"/>
+          <w:sz w:val="28"/>
+          <w:szCs w:val="28"/>
+          <w:lang w:val="en-US"/>
+        </w:rPr>
+        <w:t>……………………</w:t>
       </w:r>
     </w:p>
     <w:p>
@@ -1125,7 +1150,46 @@
           <w:szCs w:val="28"/>
           <w:lang w:val="en-US"/>
         </w:rPr>
-        <w:t xml:space="preserve"> provided that…………………………</w:t>
+        <w:t xml:space="preserve"> provided that…</w:t>
+      </w:r>
+      <w:r>
+        <w:rPr>
+          <w:rFonts w:ascii="Times New Roman" w:hAnsi="Times New Roman" w:cs="Times New Roman"/>
+          <w:sz w:val="28"/>
+          <w:szCs w:val="28"/>
+          <w:lang w:val="en-US"/>
+        </w:rPr>
+        <w:t xml:space="preserve">it </w:t>
+      </w:r>
+      <w:r>
+        <w:rPr>
+          <w:rFonts w:ascii="Times New Roman" w:hAnsi="Times New Roman" w:cs="Times New Roman"/>
+          <w:sz w:val="28"/>
+          <w:szCs w:val="28"/>
+          <w:lang w:val="en-US"/>
+        </w:rPr>
+        <w:t>is</w:t>
+      </w:r>
+      <w:bookmarkStart w:id="0" w:name="_GoBack"/>
+      <w:bookmarkEnd w:id="0"/>
+      <w:r>
+        <w:rPr>
+          <w:rFonts w:ascii="Times New Roman" w:hAnsi="Times New Roman" w:cs="Times New Roman"/>
+          <w:sz w:val="28"/>
+          <w:szCs w:val="28"/>
+          <w:lang w:val="en-US"/>
+        </w:rPr>
+        <w:t xml:space="preserve"> implemented next week</w:t>
+      </w:r>
+      <w:r>
+        <w:rPr>
+          <w:rFonts w:ascii="Times New Roman" w:hAnsi="Times New Roman" w:cs="Times New Roman"/>
+          <w:b/>
+          <w:sz w:val="28"/>
+          <w:szCs w:val="28"/>
+          <w:lang w:val="en-US"/>
+        </w:rPr>
+        <w:t>………………………</w:t>
       </w:r>
     </w:p>
     <w:p>
@@ -1172,7 +1236,25 @@
           <w:szCs w:val="28"/>
           <w:lang w:val="en-US"/>
         </w:rPr>
-        <w:t>………………………….</w:t>
+        <w:t>…</w:t>
+      </w:r>
+      <w:r>
+        <w:rPr>
+          <w:rFonts w:ascii="Times New Roman" w:hAnsi="Times New Roman" w:cs="Times New Roman"/>
+          <w:sz w:val="28"/>
+          <w:szCs w:val="28"/>
+          <w:lang w:val="en-US"/>
+        </w:rPr>
+        <w:t>do this tomorrow</w:t>
+      </w:r>
+      <w:r>
+        <w:rPr>
+          <w:rFonts w:ascii="Times New Roman" w:hAnsi="Times New Roman" w:cs="Times New Roman"/>
+          <w:sz w:val="28"/>
+          <w:szCs w:val="28"/>
+          <w:lang w:val="en-US"/>
+        </w:rPr>
+        <w:t>……………………….</w:t>
       </w:r>
     </w:p>
     <w:p>
@@ -1228,7 +1310,25 @@
           <w:szCs w:val="28"/>
           <w:lang w:val="en-US"/>
         </w:rPr>
-        <w:t>…………………………………</w:t>
+        <w:t>…</w:t>
+      </w:r>
+      <w:r>
+        <w:rPr>
+          <w:rFonts w:ascii="Times New Roman" w:hAnsi="Times New Roman" w:cs="Times New Roman"/>
+          <w:sz w:val="28"/>
+          <w:szCs w:val="28"/>
+          <w:lang w:val="en-US"/>
+        </w:rPr>
+        <w:t>complete all tasks</w:t>
+      </w:r>
+      <w:r>
+        <w:rPr>
+          <w:rFonts w:ascii="Times New Roman" w:hAnsi="Times New Roman" w:cs="Times New Roman"/>
+          <w:sz w:val="28"/>
+          <w:szCs w:val="28"/>
+          <w:lang w:val="en-US"/>
+        </w:rPr>
+        <w:t>………………………………</w:t>
       </w:r>
     </w:p>
     <w:p>
@@ -1276,7 +1376,43 @@
           <w:szCs w:val="28"/>
           <w:lang w:val="en-US"/>
         </w:rPr>
-        <w:t>……………………….</w:t>
+        <w:t>…</w:t>
+      </w:r>
+      <w:r>
+        <w:rPr>
+          <w:rFonts w:ascii="Times New Roman" w:hAnsi="Times New Roman" w:cs="Times New Roman"/>
+          <w:sz w:val="28"/>
+          <w:szCs w:val="28"/>
+          <w:lang w:val="en-US"/>
+        </w:rPr>
+        <w:t xml:space="preserve">seems to be </w:t>
+      </w:r>
+      <w:r>
+        <w:rPr>
+          <w:rFonts w:ascii="Times New Roman" w:hAnsi="Times New Roman" w:cs="Times New Roman"/>
+          <w:sz w:val="28"/>
+          <w:szCs w:val="28"/>
+          <w:lang w:val="en-US"/>
+        </w:rPr>
+        <w:t>…</w:t>
+      </w:r>
+      <w:r>
+        <w:rPr>
+          <w:rFonts w:ascii="Times New Roman" w:hAnsi="Times New Roman" w:cs="Times New Roman"/>
+          <w:sz w:val="28"/>
+          <w:szCs w:val="28"/>
+          <w:lang w:val="en-US"/>
+        </w:rPr>
+        <w:t>flawless</w:t>
+      </w:r>
+      <w:r>
+        <w:rPr>
+          <w:rFonts w:ascii="Times New Roman" w:hAnsi="Times New Roman" w:cs="Times New Roman"/>
+          <w:sz w:val="28"/>
+          <w:szCs w:val="28"/>
+          <w:lang w:val="en-US"/>
+        </w:rPr>
+        <w:t>………………….</w:t>
       </w:r>
       <w:r>
         <w:rPr>

</xml_diff>